<commit_message>
#140, #141, #142 - fixed.
</commit_message>
<xml_diff>
--- a/Docx/Глава 3.2 - Паттерн Фасад.docx
+++ b/Docx/Глава 3.2 - Паттерн Фасад.docx
@@ -243,7 +243,19 @@
           <w:lang w:val="ru-RU"/>
         </w:rPr>
         <w:lastRenderedPageBreak/>
-        <w:t xml:space="preserve">В большинстве приложений использует лишь часть функциональности сложной библиотеки, и фасад позволяет сделать более простой интерфейс, максимально подходящий для специфических сценариев. Класс </w:t>
+        <w:t>В большинстве приложений использует</w:t>
+      </w:r>
+      <w:r>
+        <w:rPr>
+          <w:lang w:val="ru-RU"/>
+        </w:rPr>
+        <w:t>ся</w:t>
+      </w:r>
+      <w:r>
+        <w:rPr>
+          <w:lang w:val="ru-RU"/>
+        </w:rPr>
+        <w:t xml:space="preserve"> лишь часть функциональности сложной библиотеки, и фасад позволяет сделать более простой интерфейс, максимально подходящий для специфических сценариев. Класс </w:t>
       </w:r>
       <w:proofErr w:type="spellStart"/>
       <w:r>
@@ -257,21 +269,7 @@
         <w:rPr>
           <w:lang w:val="ru-RU"/>
         </w:rPr>
-        <w:t xml:space="preserve"> выступает в роли фасада, который упрощает решение приложением типовых задач </w:t>
-      </w:r>
-      <w:proofErr w:type="gramStart"/>
-      <w:r>
-        <w:rPr>
-          <w:lang w:val="ru-RU"/>
-        </w:rPr>
-        <w:t>взаимодействия</w:t>
-      </w:r>
-      <w:proofErr w:type="gramEnd"/>
-      <w:r>
-        <w:rPr>
-          <w:lang w:val="ru-RU"/>
-        </w:rPr>
-        <w:t xml:space="preserve"> с базой данных: прячет логику получения строки подключения, а также ряд второстепенных деталей библиотеки </w:t>
+        <w:t xml:space="preserve"> выступает в роли фасада, который упрощает решение приложением типовых задач взаимодействия с базой данных: прячет логику получения строки подключения, а также ряд второстепенных деталей библиотеки </w:t>
       </w:r>
       <w:r>
         <w:t>ADO</w:t>
@@ -451,83 +449,81 @@
           <w:lang w:val="ru-RU"/>
         </w:rPr>
       </w:pPr>
-      <w:bookmarkStart w:id="3" w:name="_GoBack"/>
+      <w:r>
+        <w:rPr>
+          <w:rStyle w:val="VerbatimChar"/>
+        </w:rPr>
+        <w:t>Client</w:t>
+      </w:r>
+      <w:r>
+        <w:rPr>
+          <w:lang w:val="ru-RU"/>
+        </w:rPr>
+        <w:t xml:space="preserve"> - клиент фасада, который работает с фасадом, а не с классами подсис</w:t>
+      </w:r>
+      <w:r>
+        <w:rPr>
+          <w:lang w:val="ru-RU"/>
+        </w:rPr>
+        <w:t>т</w:t>
+      </w:r>
+      <w:r>
+        <w:rPr>
+          <w:lang w:val="ru-RU"/>
+        </w:rPr>
+        <w:t>емы.</w:t>
+      </w:r>
+    </w:p>
+    <w:p>
+      <w:pPr>
+        <w:pStyle w:val="Heading2"/>
+        <w:rPr>
+          <w:lang w:val="ru-RU"/>
+        </w:rPr>
+      </w:pPr>
+      <w:bookmarkStart w:id="3" w:name="обсуждение-паттерна-фасад"/>
       <w:bookmarkEnd w:id="3"/>
       <w:r>
         <w:rPr>
-          <w:rStyle w:val="VerbatimChar"/>
-        </w:rPr>
-        <w:t>Client</w:t>
-      </w:r>
-      <w:r>
-        <w:rPr>
-          <w:lang w:val="ru-RU"/>
-        </w:rPr>
-        <w:t xml:space="preserve"> - клиент фасада, который работает с фасадом, а не с классами подсис</w:t>
-      </w:r>
-      <w:r>
-        <w:rPr>
-          <w:lang w:val="ru-RU"/>
-        </w:rPr>
-        <w:t>т</w:t>
-      </w:r>
-      <w:r>
-        <w:rPr>
-          <w:lang w:val="ru-RU"/>
-        </w:rPr>
-        <w:t>емы.</w:t>
-      </w:r>
-    </w:p>
-    <w:p>
-      <w:pPr>
-        <w:pStyle w:val="Heading2"/>
-        <w:rPr>
-          <w:lang w:val="ru-RU"/>
-        </w:rPr>
-      </w:pPr>
-      <w:bookmarkStart w:id="4" w:name="обсуждение-паттерна-фасад"/>
+          <w:lang w:val="ru-RU"/>
+        </w:rPr>
+        <w:t>Обсуждение паттерна Фасад</w:t>
+      </w:r>
+    </w:p>
+    <w:p>
+      <w:pPr>
+        <w:rPr>
+          <w:lang w:val="ru-RU"/>
+        </w:rPr>
+      </w:pPr>
+      <w:r>
+        <w:rPr>
+          <w:lang w:val="ru-RU"/>
+        </w:rPr>
+        <w:t>Очень многие библиотеки или подсистемы приложений содержат встроенные фасад</w:t>
+      </w:r>
+      <w:r>
+        <w:rPr>
+          <w:lang w:val="ru-RU"/>
+        </w:rPr>
+        <w:t>ы, которые являются высокоуровнев</w:t>
+      </w:r>
+      <w:r>
+        <w:rPr>
+          <w:lang w:val="ru-RU"/>
+        </w:rPr>
+        <w:t>ыми классами, предназначенными для решения типовых операций. Фасады делают базовые сценарии простыми, а сложные сценарии - возможными. Если клиенту нужна лишь базовая функциональность - достаточно воспользоваться фасадом, если же его функциональности недостаточно, то можно использовать более низкоуровневые классы модуля или библиотеки напрямую.</w:t>
+      </w:r>
+    </w:p>
+    <w:p>
+      <w:pPr>
+        <w:pStyle w:val="Heading3"/>
+        <w:rPr>
+          <w:lang w:val="ru-RU"/>
+        </w:rPr>
+      </w:pPr>
+      <w:bookmarkStart w:id="4" w:name="инкапсуляция-стороннего-кода"/>
       <w:bookmarkEnd w:id="4"/>
-      <w:r>
-        <w:rPr>
-          <w:lang w:val="ru-RU"/>
-        </w:rPr>
-        <w:t>Обсуждение паттерна Фасад</w:t>
-      </w:r>
-    </w:p>
-    <w:p>
-      <w:pPr>
-        <w:rPr>
-          <w:lang w:val="ru-RU"/>
-        </w:rPr>
-      </w:pPr>
-      <w:r>
-        <w:rPr>
-          <w:lang w:val="ru-RU"/>
-        </w:rPr>
-        <w:t>Очень многие библиотеки или подсистемы приложений содержат встроенные фасад</w:t>
-      </w:r>
-      <w:r>
-        <w:rPr>
-          <w:lang w:val="ru-RU"/>
-        </w:rPr>
-        <w:t>ы, которые являются высокоуровнев</w:t>
-      </w:r>
-      <w:r>
-        <w:rPr>
-          <w:lang w:val="ru-RU"/>
-        </w:rPr>
-        <w:t>ыми классами, предназначенными для решения типовых операций. Фасады делают базовые сценарии простыми, а сложные сценарии - возможными. Если клиенту нужна лишь базовая функциональность - достаточно воспользоваться фасадом, если же его функциональности недостаточно, то можно использовать более низкоуровневые классы модуля или библиотеки напрямую.</w:t>
-      </w:r>
-    </w:p>
-    <w:p>
-      <w:pPr>
-        <w:pStyle w:val="Heading3"/>
-        <w:rPr>
-          <w:lang w:val="ru-RU"/>
-        </w:rPr>
-      </w:pPr>
-      <w:bookmarkStart w:id="5" w:name="инкапсуляция-стороннего-кода"/>
-      <w:bookmarkEnd w:id="5"/>
       <w:r>
         <w:rPr>
           <w:lang w:val="ru-RU"/>
@@ -570,7 +566,19 @@
         <w:rPr>
           <w:lang w:val="ru-RU"/>
         </w:rPr>
-        <w:t>. Многие библиотеки достаточно сложные, что требует определенных навыков для их корректного использования. Инкапсуляция работы с ними в одном месте позволяет корректно их использовать всеми разработчиками, не зависимо от их опыта.</w:t>
+        <w:t>. Многие библиотеки достаточно сложные, что требует определенных навыков для их корректного использования. Инкапсуляция работы с ними в одном месте позволяет корректно их исполь</w:t>
+      </w:r>
+      <w:r>
+        <w:rPr>
+          <w:lang w:val="ru-RU"/>
+        </w:rPr>
+        <w:t>зовать всеми разработчиками, не</w:t>
+      </w:r>
+      <w:r>
+        <w:rPr>
+          <w:lang w:val="ru-RU"/>
+        </w:rPr>
+        <w:t>зависимо от их опыта.</w:t>
       </w:r>
     </w:p>
     <w:p>
@@ -663,10 +671,21 @@
       </w:r>
       <w:proofErr w:type="spellStart"/>
       <w:r>
-        <w:t>болезненым</w:t>
+        <w:t>болезнен</w:t>
       </w:r>
       <w:proofErr w:type="spellEnd"/>
       <w:r>
+        <w:rPr>
+          <w:lang w:val="ru-RU"/>
+        </w:rPr>
+        <w:t>н</w:t>
+      </w:r>
+      <w:proofErr w:type="spellStart"/>
+      <w:r>
+        <w:t>ым</w:t>
+      </w:r>
+      <w:proofErr w:type="spellEnd"/>
+      <w:r>
         <w:t>.</w:t>
       </w:r>
     </w:p>
@@ -690,308 +709,322 @@
           <w:lang w:val="ru-RU"/>
         </w:rPr>
       </w:pPr>
-      <w:bookmarkStart w:id="6" w:name="повышение-уровня-абстракции"/>
+      <w:bookmarkStart w:id="5" w:name="повышение-уровня-абстракции"/>
+      <w:bookmarkEnd w:id="5"/>
+      <w:r>
+        <w:rPr>
+          <w:lang w:val="ru-RU"/>
+        </w:rPr>
+        <w:t>Повышение уровня абстракции</w:t>
+      </w:r>
+    </w:p>
+    <w:p>
+      <w:pPr>
+        <w:rPr>
+          <w:lang w:val="ru-RU"/>
+        </w:rPr>
+      </w:pPr>
+      <w:r>
+        <w:rPr>
+          <w:lang w:val="ru-RU"/>
+        </w:rPr>
+        <w:t>Фасад повышает уровень абстракции и упрощает решение задач, специфичных для текущего прилож</w:t>
+      </w:r>
+      <w:r>
+        <w:rPr>
+          <w:lang w:val="ru-RU"/>
+        </w:rPr>
+        <w:t>е</w:t>
+      </w:r>
+      <w:r>
+        <w:rPr>
+          <w:lang w:val="ru-RU"/>
+        </w:rPr>
+        <w:t>ния. Фасад скрывает низкоуровневые детали, но может предоставлять интерфейс, специфичный для конкретного приложения за счет использования в качестве параметров доменных объектов.</w:t>
+      </w:r>
+    </w:p>
+    <w:p>
+      <w:pPr>
+        <w:rPr>
+          <w:lang w:val="ru-RU"/>
+        </w:rPr>
+      </w:pPr>
+      <w:r>
+        <w:rPr>
+          <w:lang w:val="ru-RU"/>
+        </w:rPr>
+        <w:t xml:space="preserve">Например, в случае фасада для работы с </w:t>
+      </w:r>
+      <w:proofErr w:type="spellStart"/>
+      <w:r>
+        <w:t>Sql</w:t>
+      </w:r>
+      <w:proofErr w:type="spellEnd"/>
+      <w:r>
+        <w:rPr>
+          <w:lang w:val="ru-RU"/>
+        </w:rPr>
+        <w:t xml:space="preserve"> </w:t>
+      </w:r>
+      <w:r>
+        <w:t>Server</w:t>
+      </w:r>
+      <w:r>
+        <w:rPr>
+          <w:lang w:val="ru-RU"/>
+        </w:rPr>
+        <w:t xml:space="preserve">, класс </w:t>
+      </w:r>
+      <w:proofErr w:type="spellStart"/>
+      <w:r>
+        <w:rPr>
+          <w:rStyle w:val="VerbatimChar"/>
+        </w:rPr>
+        <w:t>SqlServerProvider</w:t>
+      </w:r>
+      <w:proofErr w:type="spellEnd"/>
+      <w:r>
+        <w:rPr>
+          <w:lang w:val="ru-RU"/>
+        </w:rPr>
+        <w:t xml:space="preserve"> может принимать класс </w:t>
+      </w:r>
+      <w:r>
+        <w:rPr>
+          <w:rStyle w:val="VerbatimChar"/>
+        </w:rPr>
+        <w:t>Configuration</w:t>
+      </w:r>
+      <w:r>
+        <w:rPr>
+          <w:lang w:val="ru-RU"/>
+        </w:rPr>
+        <w:t xml:space="preserve"> из которого он будет получать строку подключения и другие параметры.</w:t>
+      </w:r>
+    </w:p>
+    <w:p>
+      <w:pPr>
+        <w:pStyle w:val="SourceCode"/>
+      </w:pPr>
+      <w:proofErr w:type="gramStart"/>
+      <w:r>
+        <w:rPr>
+          <w:rStyle w:val="VerbatimChar"/>
+        </w:rPr>
+        <w:t>public</w:t>
+      </w:r>
+      <w:proofErr w:type="gramEnd"/>
+      <w:r>
+        <w:rPr>
+          <w:rStyle w:val="VerbatimChar"/>
+        </w:rPr>
+        <w:t xml:space="preserve"> static </w:t>
+      </w:r>
+      <w:proofErr w:type="spellStart"/>
+      <w:r>
+        <w:rPr>
+          <w:rStyle w:val="VerbatimChar"/>
+        </w:rPr>
+        <w:t>IDbCommand</w:t>
+      </w:r>
+      <w:proofErr w:type="spellEnd"/>
+      <w:r>
+        <w:rPr>
+          <w:rStyle w:val="VerbatimChar"/>
+        </w:rPr>
+        <w:t xml:space="preserve"> </w:t>
+      </w:r>
+      <w:proofErr w:type="spellStart"/>
+      <w:r>
+        <w:rPr>
+          <w:rStyle w:val="VerbatimChar"/>
+        </w:rPr>
+        <w:t>CreateCommand</w:t>
+      </w:r>
+      <w:proofErr w:type="spellEnd"/>
+      <w:r>
+        <w:rPr>
+          <w:rStyle w:val="VerbatimChar"/>
+        </w:rPr>
+        <w:t xml:space="preserve">(Configuration </w:t>
+      </w:r>
+      <w:proofErr w:type="spellStart"/>
+      <w:r>
+        <w:rPr>
+          <w:rStyle w:val="VerbatimChar"/>
+        </w:rPr>
+        <w:t>config</w:t>
+      </w:r>
+      <w:proofErr w:type="spellEnd"/>
+      <w:r>
+        <w:rPr>
+          <w:rStyle w:val="VerbatimChar"/>
+        </w:rPr>
+        <w:t>) {...}</w:t>
+      </w:r>
+    </w:p>
+    <w:p>
+      <w:pPr>
+        <w:rPr>
+          <w:lang w:val="ru-RU"/>
+        </w:rPr>
+      </w:pPr>
+      <w:r>
+        <w:rPr>
+          <w:lang w:val="ru-RU"/>
+        </w:rPr>
+        <w:t>Лист</w:t>
+      </w:r>
+      <w:r>
+        <w:rPr>
+          <w:lang w:val="ru-RU"/>
+        </w:rPr>
+        <w:t>и</w:t>
+      </w:r>
+      <w:r>
+        <w:rPr>
+          <w:lang w:val="ru-RU"/>
+        </w:rPr>
+        <w:t>нг 2.1 - Пример использования фасадом доменного типа</w:t>
+      </w:r>
+    </w:p>
+    <w:p>
+      <w:pPr>
+        <w:pStyle w:val="Heading2"/>
+        <w:rPr>
+          <w:lang w:val="ru-RU"/>
+        </w:rPr>
+      </w:pPr>
+      <w:bookmarkStart w:id="6" w:name="применимость"/>
       <w:bookmarkEnd w:id="6"/>
       <w:r>
         <w:rPr>
           <w:lang w:val="ru-RU"/>
         </w:rPr>
-        <w:t>Повышение уровня абстракции</w:t>
-      </w:r>
-    </w:p>
-    <w:p>
-      <w:pPr>
-        <w:rPr>
-          <w:lang w:val="ru-RU"/>
-        </w:rPr>
-      </w:pPr>
-      <w:r>
-        <w:rPr>
-          <w:lang w:val="ru-RU"/>
-        </w:rPr>
-        <w:t>Фасад повышает уровень абстракции и упрощает решение задач, специфичных для текущего прилож</w:t>
-      </w:r>
-      <w:r>
-        <w:rPr>
-          <w:lang w:val="ru-RU"/>
-        </w:rPr>
-        <w:t>е</w:t>
-      </w:r>
-      <w:r>
-        <w:rPr>
-          <w:lang w:val="ru-RU"/>
-        </w:rPr>
-        <w:t>ния. Фасад скрывает низкоуровневые детали, но может предоставлять интерфейс, специфичный для конкретного приложения за счет использования в качестве параметров доменных объектов.</w:t>
-      </w:r>
-    </w:p>
-    <w:p>
-      <w:pPr>
-        <w:rPr>
-          <w:lang w:val="ru-RU"/>
-        </w:rPr>
-      </w:pPr>
-      <w:r>
-        <w:rPr>
-          <w:lang w:val="ru-RU"/>
-        </w:rPr>
-        <w:t xml:space="preserve">Например, в случае фасада для работы с </w:t>
+        <w:t>Применимость</w:t>
+      </w:r>
+    </w:p>
+    <w:p>
+      <w:pPr>
+        <w:rPr>
+          <w:lang w:val="ru-RU"/>
+        </w:rPr>
+      </w:pPr>
+      <w:r>
+        <w:rPr>
+          <w:lang w:val="ru-RU"/>
+        </w:rPr>
+        <w:t>Я предпочитаю использовать фасады для работы с большинством сторонних библиотек или подсистем. Это уменьшает связанность (</w:t>
+      </w:r>
+      <w:r>
+        <w:t>coupling</w:t>
+      </w:r>
+      <w:r>
+        <w:rPr>
+          <w:lang w:val="ru-RU"/>
+        </w:rPr>
+        <w:t>) системы с внешними зависимостями, позволяет лучше понять сторонний код, позволяет контролировать качество новых версий, а также избавляет код приложения от излишних низкоуровневых деталей.</w:t>
+      </w:r>
+    </w:p>
+    <w:p>
+      <w:pPr>
+        <w:rPr>
+          <w:lang w:val="ru-RU"/>
+        </w:rPr>
+      </w:pPr>
+      <w:r>
+        <w:rPr>
+          <w:lang w:val="ru-RU"/>
+        </w:rPr>
+        <w:t xml:space="preserve">Фасад </w:t>
+      </w:r>
+      <w:r>
+        <w:rPr>
+          <w:b/>
+          <w:lang w:val="ru-RU"/>
+        </w:rPr>
+        <w:t>не нужно применять</w:t>
+      </w:r>
+      <w:r>
+        <w:rPr>
+          <w:lang w:val="ru-RU"/>
+        </w:rPr>
+        <w:t xml:space="preserve">, когда в повышении уровня абстракции нет никакого смысла. В большинстве случаев нет смысла в фасаде для библиотеки </w:t>
       </w:r>
       <w:proofErr w:type="spellStart"/>
       <w:r>
-        <w:t>Sql</w:t>
+        <w:rPr>
+          <w:lang w:val="ru-RU"/>
+        </w:rPr>
+        <w:t>логирования</w:t>
       </w:r>
       <w:proofErr w:type="spellEnd"/>
       <w:r>
         <w:rPr>
           <w:lang w:val="ru-RU"/>
         </w:rPr>
+        <w:t>, достаточно выбрать одно из решений (</w:t>
+      </w:r>
+      <w:r>
+        <w:t>log</w:t>
+      </w:r>
+      <w:r>
+        <w:rPr>
+          <w:lang w:val="ru-RU"/>
+        </w:rPr>
+        <w:t>4</w:t>
+      </w:r>
+      <w:r>
+        <w:t>net</w:t>
+      </w:r>
+      <w:r>
+        <w:rPr>
+          <w:lang w:val="ru-RU"/>
+        </w:rPr>
+        <w:t xml:space="preserve">, </w:t>
+      </w:r>
+      <w:proofErr w:type="spellStart"/>
+      <w:r>
+        <w:t>NLog</w:t>
+      </w:r>
+      <w:proofErr w:type="spellEnd"/>
+      <w:r>
+        <w:rPr>
+          <w:lang w:val="ru-RU"/>
+        </w:rPr>
+        <w:t>, .</w:t>
+      </w:r>
+      <w:r>
+        <w:t>NET</w:t>
+      </w:r>
+      <w:r>
+        <w:rPr>
+          <w:lang w:val="ru-RU"/>
+        </w:rPr>
         <w:t xml:space="preserve"> </w:t>
       </w:r>
       <w:r>
-        <w:t>Server</w:t>
-      </w:r>
-      <w:r>
-        <w:rPr>
-          <w:lang w:val="ru-RU"/>
-        </w:rPr>
-        <w:t xml:space="preserve">, класс </w:t>
-      </w:r>
-      <w:proofErr w:type="spellStart"/>
-      <w:r>
-        <w:rPr>
-          <w:rStyle w:val="VerbatimChar"/>
-        </w:rPr>
-        <w:t>SqlServerProvider</w:t>
-      </w:r>
-      <w:proofErr w:type="spellEnd"/>
-      <w:r>
-        <w:rPr>
-          <w:lang w:val="ru-RU"/>
-        </w:rPr>
-        <w:t xml:space="preserve"> может принимать класс </w:t>
-      </w:r>
-      <w:r>
-        <w:rPr>
-          <w:rStyle w:val="VerbatimChar"/>
-        </w:rPr>
-        <w:t>Configuration</w:t>
-      </w:r>
-      <w:r>
-        <w:rPr>
-          <w:lang w:val="ru-RU"/>
-        </w:rPr>
-        <w:t xml:space="preserve"> из которого он будет получать строку подключения и другие параметры.</w:t>
-      </w:r>
-    </w:p>
-    <w:p>
-      <w:pPr>
-        <w:pStyle w:val="SourceCode"/>
-      </w:pPr>
-      <w:proofErr w:type="gramStart"/>
-      <w:r>
-        <w:rPr>
-          <w:rStyle w:val="VerbatimChar"/>
-        </w:rPr>
-        <w:t>public</w:t>
-      </w:r>
-      <w:proofErr w:type="gramEnd"/>
-      <w:r>
-        <w:rPr>
-          <w:rStyle w:val="VerbatimChar"/>
-        </w:rPr>
-        <w:t xml:space="preserve"> static </w:t>
-      </w:r>
-      <w:proofErr w:type="spellStart"/>
-      <w:r>
-        <w:rPr>
-          <w:rStyle w:val="VerbatimChar"/>
-        </w:rPr>
-        <w:t>IDbCommand</w:t>
-      </w:r>
-      <w:proofErr w:type="spellEnd"/>
-      <w:r>
-        <w:rPr>
-          <w:rStyle w:val="VerbatimChar"/>
-        </w:rPr>
-        <w:t xml:space="preserve"> </w:t>
-      </w:r>
-      <w:proofErr w:type="spellStart"/>
-      <w:r>
-        <w:rPr>
-          <w:rStyle w:val="VerbatimChar"/>
-        </w:rPr>
-        <w:t>CreateCommand</w:t>
-      </w:r>
-      <w:proofErr w:type="spellEnd"/>
-      <w:r>
-        <w:rPr>
-          <w:rStyle w:val="VerbatimChar"/>
-        </w:rPr>
-        <w:t xml:space="preserve">(Configuration </w:t>
-      </w:r>
-      <w:proofErr w:type="spellStart"/>
-      <w:r>
-        <w:rPr>
-          <w:rStyle w:val="VerbatimChar"/>
-        </w:rPr>
-        <w:t>config</w:t>
-      </w:r>
-      <w:proofErr w:type="spellEnd"/>
-      <w:r>
-        <w:rPr>
-          <w:rStyle w:val="VerbatimChar"/>
-        </w:rPr>
-        <w:t>) {...}</w:t>
-      </w:r>
-    </w:p>
-    <w:p>
-      <w:pPr>
-        <w:rPr>
-          <w:lang w:val="ru-RU"/>
-        </w:rPr>
-      </w:pPr>
-      <w:r>
-        <w:rPr>
-          <w:lang w:val="ru-RU"/>
-        </w:rPr>
-        <w:t>Лист</w:t>
-      </w:r>
-      <w:r>
-        <w:rPr>
-          <w:lang w:val="ru-RU"/>
-        </w:rPr>
-        <w:t>и</w:t>
-      </w:r>
-      <w:r>
-        <w:rPr>
-          <w:lang w:val="ru-RU"/>
-        </w:rPr>
-        <w:t>нг 2.1 - Пример использования фасадом доменного типа</w:t>
-      </w:r>
-    </w:p>
-    <w:p>
-      <w:pPr>
-        <w:pStyle w:val="Heading2"/>
-        <w:rPr>
-          <w:lang w:val="ru-RU"/>
-        </w:rPr>
-      </w:pPr>
-      <w:bookmarkStart w:id="7" w:name="применимость"/>
+        <w:t>Traces</w:t>
+      </w:r>
+      <w:r>
+        <w:rPr>
+          <w:lang w:val="ru-RU"/>
+        </w:rPr>
+        <w:t xml:space="preserve">) и использовать его в коде приложения. Фасады бесполезны, </w:t>
+      </w:r>
+      <w:r>
+        <w:rPr>
+          <w:lang w:val="ru-RU"/>
+        </w:rPr>
+        <w:t>когда они обладают громоздким интерфейсом и пользоваться ими сложнее, чем исходной библиотекой</w:t>
+      </w:r>
+      <w:bookmarkStart w:id="7" w:name="_GoBack"/>
       <w:bookmarkEnd w:id="7"/>
       <w:r>
         <w:rPr>
           <w:lang w:val="ru-RU"/>
         </w:rPr>
-        <w:t>Применимость</w:t>
-      </w:r>
-    </w:p>
-    <w:p>
-      <w:pPr>
-        <w:rPr>
-          <w:lang w:val="ru-RU"/>
-        </w:rPr>
-      </w:pPr>
-      <w:r>
-        <w:rPr>
-          <w:lang w:val="ru-RU"/>
-        </w:rPr>
-        <w:t>Я предпочитаю использовать фасады для работы с большинством сторонних библиотек или подсистем. Это уменьшает связанность (</w:t>
-      </w:r>
-      <w:r>
-        <w:t>coupling</w:t>
-      </w:r>
-      <w:r>
-        <w:rPr>
-          <w:lang w:val="ru-RU"/>
-        </w:rPr>
-        <w:t>) системы с внешними зависимостями, позволяет лучше понять сторонний код, позволяет контролировать качество новых версий, а также избавляет код приложения от излишних низкоуровневых деталей.</w:t>
-      </w:r>
-    </w:p>
-    <w:p>
-      <w:pPr>
-        <w:rPr>
-          <w:lang w:val="ru-RU"/>
-        </w:rPr>
-      </w:pPr>
-      <w:r>
-        <w:rPr>
-          <w:lang w:val="ru-RU"/>
-        </w:rPr>
-        <w:t xml:space="preserve">Фасад </w:t>
-      </w:r>
-      <w:r>
-        <w:rPr>
-          <w:b/>
-          <w:lang w:val="ru-RU"/>
-        </w:rPr>
-        <w:t>не нужно применять</w:t>
-      </w:r>
-      <w:r>
-        <w:rPr>
-          <w:lang w:val="ru-RU"/>
-        </w:rPr>
-        <w:t xml:space="preserve">, когда в повышении уровня абстракции нет никакого смысла. В большинстве случаев нет смысла в фасаде для библиотеки </w:t>
-      </w:r>
-      <w:proofErr w:type="spellStart"/>
-      <w:r>
-        <w:rPr>
-          <w:lang w:val="ru-RU"/>
-        </w:rPr>
-        <w:t>логирования</w:t>
-      </w:r>
-      <w:proofErr w:type="spellEnd"/>
-      <w:r>
-        <w:rPr>
-          <w:lang w:val="ru-RU"/>
-        </w:rPr>
-        <w:t>, достаточно выбрать одно из решений (</w:t>
-      </w:r>
-      <w:r>
-        <w:t>log</w:t>
-      </w:r>
-      <w:r>
-        <w:rPr>
-          <w:lang w:val="ru-RU"/>
-        </w:rPr>
-        <w:t>4</w:t>
-      </w:r>
-      <w:r>
-        <w:t>net</w:t>
-      </w:r>
-      <w:r>
-        <w:rPr>
-          <w:lang w:val="ru-RU"/>
-        </w:rPr>
-        <w:t xml:space="preserve">, </w:t>
-      </w:r>
-      <w:proofErr w:type="spellStart"/>
-      <w:r>
-        <w:t>NLog</w:t>
-      </w:r>
-      <w:proofErr w:type="spellEnd"/>
-      <w:r>
-        <w:rPr>
-          <w:lang w:val="ru-RU"/>
-        </w:rPr>
-        <w:t>, .</w:t>
-      </w:r>
-      <w:r>
-        <w:t>NET</w:t>
-      </w:r>
-      <w:r>
-        <w:rPr>
-          <w:lang w:val="ru-RU"/>
-        </w:rPr>
-        <w:t xml:space="preserve"> </w:t>
-      </w:r>
-      <w:r>
-        <w:t>Traces</w:t>
-      </w:r>
-      <w:r>
-        <w:rPr>
-          <w:lang w:val="ru-RU"/>
-        </w:rPr>
-        <w:t>) и использовать его в коде приложения. Фасады бесполезны, когда они обладают громоздким интерфейсом и их использовать сложнее, чем исходную библиотеку.</w:t>
+        <w:t>.</w:t>
       </w:r>
     </w:p>
     <w:p>

</xml_diff>